<commit_message>
Documents updated Some screen shots added about solution
</commit_message>
<xml_diff>
--- a/Documents/ASTProjectPlan.docx
+++ b/Documents/ASTProjectPlan.docx
@@ -2459,12 +2459,67 @@
       <w:pPr>
         <w:pStyle w:val="Heading2"/>
       </w:pPr>
-      <w:bookmarkStart w:id="3" w:name="_Toc31749349"/>
-      <w:r>
-        <w:t>Support Pages</w:t>
+      <w:bookmarkStart w:id="3" w:name="_Toc31749353"/>
+      <w:r>
+        <w:t>Screens</w:t>
       </w:r>
       <w:bookmarkEnd w:id="3"/>
-    </w:p>
+      <w:r>
+        <w:t xml:space="preserve"> </w:t>
+      </w:r>
+    </w:p>
+    <w:p>
+      <w:pPr>
+        <w:ind w:left="576"/>
+      </w:pPr>
+      <w:r>
+        <w:t xml:space="preserve">Some screens are designed to operate CRUD operation for simple tables, that’s are named as Support Screens. The other screen category is Master Screens, these screens using for CRUD operations like Support Screens. But the differences are; table of the master screen is </w:t>
+      </w:r>
+      <w:proofErr w:type="gramStart"/>
+      <w:r>
+        <w:t>has  one</w:t>
+      </w:r>
+      <w:proofErr w:type="gramEnd"/>
+      <w:r>
+        <w:t xml:space="preserve"> or more than one relation with other tables and that makes master screens to more complex.</w:t>
+      </w:r>
+    </w:p>
+    <w:p>
+      <w:pPr>
+        <w:ind w:left="576"/>
+      </w:pPr>
+    </w:p>
+    <w:p>
+      <w:pPr>
+        <w:ind w:left="576"/>
+      </w:pPr>
+      <w:r>
+        <w:rPr>
+          <w:b/>
+          <w:bCs/>
+        </w:rPr>
+        <w:t>Master Screens are:</w:t>
+      </w:r>
+      <w:r>
+        <w:t xml:space="preserve"> Project, Movie</w:t>
+      </w:r>
+    </w:p>
+    <w:p>
+      <w:pPr>
+        <w:ind w:left="576"/>
+      </w:pPr>
+      <w:r>
+        <w:rPr>
+          <w:b/>
+          <w:bCs/>
+        </w:rPr>
+        <w:t>Support Screens are:</w:t>
+      </w:r>
+      <w:r>
+        <w:t xml:space="preserve"> User, Genre, Language, Person, Publisher, Tag</w:t>
+      </w:r>
+    </w:p>
+    <w:p/>
     <w:p>
       <w:pPr>
         <w:rPr>
@@ -2472,107 +2527,17 @@
           <w:szCs w:val="20"/>
         </w:rPr>
       </w:pPr>
-      <w:r>
-        <w:rPr>
-          <w:rFonts w:cs="Arial"/>
-          <w:szCs w:val="20"/>
-        </w:rPr>
-        <w:t>User, Person, Tag, Publisher, Genre screens are responsible for create, edit and delete data for main pages.</w:t>
-      </w:r>
-    </w:p>
-    <w:p>
-      <w:pPr>
-        <w:pStyle w:val="Heading2"/>
-      </w:pPr>
-      <w:bookmarkStart w:id="4" w:name="_Toc31749350"/>
-      <w:r>
-        <w:t>Main Pages</w:t>
-      </w:r>
-      <w:bookmarkEnd w:id="4"/>
-    </w:p>
-    <w:p>
-      <w:r>
-        <w:t xml:space="preserve">Project and Movie pages are main pages of the application. </w:t>
-      </w:r>
-    </w:p>
-    <w:p>
-      <w:pPr>
-        <w:pStyle w:val="ListParagraph"/>
-        <w:ind w:left="1152"/>
-        <w:rPr>
-          <w:rFonts w:cs="Arial"/>
-          <w:szCs w:val="20"/>
-        </w:rPr>
-      </w:pPr>
-    </w:p>
-    <w:p>
-      <w:pPr>
-        <w:pStyle w:val="ListParagraph"/>
-        <w:ind w:left="1152"/>
-        <w:rPr>
-          <w:rFonts w:cs="Arial"/>
-          <w:szCs w:val="20"/>
-        </w:rPr>
-      </w:pPr>
-    </w:p>
-    <w:p>
-      <w:pPr>
-        <w:pStyle w:val="ListParagraph"/>
-        <w:ind w:left="1152"/>
-        <w:rPr>
-          <w:rFonts w:cs="Arial"/>
-          <w:szCs w:val="20"/>
-        </w:rPr>
-      </w:pPr>
-    </w:p>
-    <w:p>
-      <w:pPr>
-        <w:pStyle w:val="ListParagraph"/>
-        <w:ind w:left="1152"/>
-        <w:rPr>
-          <w:rFonts w:cs="Arial"/>
-          <w:szCs w:val="20"/>
-        </w:rPr>
-      </w:pPr>
-    </w:p>
-    <w:p>
-      <w:pPr>
-        <w:pStyle w:val="ListParagraph"/>
-        <w:ind w:left="1152"/>
-        <w:rPr>
-          <w:rFonts w:cs="Arial"/>
-          <w:szCs w:val="20"/>
-        </w:rPr>
-      </w:pPr>
-    </w:p>
-    <w:p>
-      <w:pPr>
-        <w:pStyle w:val="ListParagraph"/>
-        <w:ind w:left="1152"/>
-        <w:rPr>
-          <w:rFonts w:cs="Arial"/>
-          <w:szCs w:val="20"/>
-        </w:rPr>
-      </w:pPr>
-    </w:p>
-    <w:p>
-      <w:pPr>
-        <w:rPr>
-          <w:rFonts w:cs="Arial"/>
-          <w:szCs w:val="20"/>
-        </w:rPr>
-      </w:pPr>
     </w:p>
     <w:p>
       <w:pPr>
         <w:pStyle w:val="Heading1"/>
       </w:pPr>
-      <w:bookmarkStart w:id="5" w:name="_Toc31749351"/>
+      <w:bookmarkStart w:id="4" w:name="_Toc31749351"/>
       <w:r>
         <w:lastRenderedPageBreak/>
         <w:t>User Interface</w:t>
       </w:r>
-      <w:bookmarkEnd w:id="5"/>
+      <w:bookmarkEnd w:id="4"/>
     </w:p>
     <w:p>
       <w:pPr>
@@ -2672,12 +2637,12 @@
       <w:pPr>
         <w:pStyle w:val="Heading2"/>
       </w:pPr>
-      <w:bookmarkStart w:id="6" w:name="_Toc31749352"/>
+      <w:bookmarkStart w:id="5" w:name="_Toc31749352"/>
       <w:r>
         <w:lastRenderedPageBreak/>
         <w:t>Application UI Layout</w:t>
       </w:r>
-      <w:bookmarkEnd w:id="6"/>
+      <w:bookmarkEnd w:id="5"/>
     </w:p>
     <w:p>
       <w:r>
@@ -2898,102 +2863,30 @@
       <w:pPr>
         <w:pStyle w:val="Heading2"/>
       </w:pPr>
-      <w:bookmarkStart w:id="7" w:name="_Toc31749353"/>
+      <w:bookmarkStart w:id="6" w:name="_Toc31749354"/>
       <w:r>
         <w:lastRenderedPageBreak/>
+        <w:t xml:space="preserve">Support </w:t>
+      </w:r>
+      <w:r>
         <w:t>Screens</w:t>
       </w:r>
+      <w:bookmarkEnd w:id="6"/>
+    </w:p>
+    <w:p>
+      <w:pPr>
+        <w:ind w:left="432"/>
+      </w:pPr>
+    </w:p>
+    <w:p>
+      <w:pPr>
+        <w:pStyle w:val="Heading3"/>
+      </w:pPr>
+      <w:bookmarkStart w:id="7" w:name="_Toc31749355"/>
+      <w:r>
+        <w:t>List Page</w:t>
+      </w:r>
       <w:bookmarkEnd w:id="7"/>
-      <w:r>
-        <w:t xml:space="preserve"> </w:t>
-      </w:r>
-    </w:p>
-    <w:p>
-      <w:pPr>
-        <w:ind w:left="576"/>
-      </w:pPr>
-      <w:r>
-        <w:t xml:space="preserve">Some screens are designed to operate CRUD operation for simple tables, that’s are named as Support Screens. The other screen category is Master Screens, these screens using for CRUD operations like Support Screens. But the differences are; table of the master screen is </w:t>
-      </w:r>
-      <w:proofErr w:type="gramStart"/>
-      <w:r>
-        <w:t xml:space="preserve">has </w:t>
-      </w:r>
-      <w:r>
-        <w:t xml:space="preserve"> one</w:t>
-      </w:r>
-      <w:proofErr w:type="gramEnd"/>
-      <w:r>
-        <w:t xml:space="preserve"> or more than one relation with other tables and that makes master screens to more complex.</w:t>
-      </w:r>
-    </w:p>
-    <w:p>
-      <w:pPr>
-        <w:ind w:left="576"/>
-      </w:pPr>
-    </w:p>
-    <w:p>
-      <w:pPr>
-        <w:ind w:left="576"/>
-      </w:pPr>
-      <w:r>
-        <w:rPr>
-          <w:b/>
-          <w:bCs/>
-        </w:rPr>
-        <w:t>Master Screens are:</w:t>
-      </w:r>
-      <w:r>
-        <w:t xml:space="preserve"> Project, Movie</w:t>
-      </w:r>
-    </w:p>
-    <w:p>
-      <w:pPr>
-        <w:ind w:left="576"/>
-      </w:pPr>
-      <w:r>
-        <w:rPr>
-          <w:b/>
-          <w:bCs/>
-        </w:rPr>
-        <w:t>Support Screens are:</w:t>
-      </w:r>
-      <w:r>
-        <w:t xml:space="preserve"> User, Genre, Language, Person, Publisher, Tag</w:t>
-      </w:r>
-    </w:p>
-    <w:p>
-      <w:pPr>
-        <w:ind w:left="576"/>
-      </w:pPr>
-    </w:p>
-    <w:p>
-      <w:pPr>
-        <w:pStyle w:val="Heading2"/>
-      </w:pPr>
-      <w:bookmarkStart w:id="8" w:name="_Toc31749354"/>
-      <w:r>
-        <w:t xml:space="preserve">Support </w:t>
-      </w:r>
-      <w:r>
-        <w:t>Screens</w:t>
-      </w:r>
-      <w:bookmarkEnd w:id="8"/>
-    </w:p>
-    <w:p>
-      <w:pPr>
-        <w:ind w:left="432"/>
-      </w:pPr>
-    </w:p>
-    <w:p>
-      <w:pPr>
-        <w:pStyle w:val="Heading3"/>
-      </w:pPr>
-      <w:bookmarkStart w:id="9" w:name="_Toc31749355"/>
-      <w:r>
-        <w:t>List Page</w:t>
-      </w:r>
-      <w:bookmarkEnd w:id="9"/>
     </w:p>
     <w:p>
       <w:pPr>
@@ -3133,7 +3026,7 @@
           <w:rStyle w:val="Heading3Char"/>
         </w:rPr>
       </w:pPr>
-      <w:bookmarkStart w:id="10" w:name="_Toc31749356"/>
+      <w:bookmarkStart w:id="8" w:name="_Toc31749356"/>
       <w:r>
         <w:rPr>
           <w:rStyle w:val="Heading3Char"/>
@@ -3141,7 +3034,7 @@
         <w:lastRenderedPageBreak/>
         <w:t>Detail Page</w:t>
       </w:r>
-      <w:bookmarkEnd w:id="10"/>
+      <w:bookmarkEnd w:id="8"/>
     </w:p>
     <w:p>
       <w:pPr>
@@ -3200,8 +3093,6 @@
           </wp:inline>
         </w:drawing>
       </w:r>
-      <w:bookmarkStart w:id="11" w:name="_GoBack"/>
-      <w:bookmarkEnd w:id="11"/>
     </w:p>
     <w:p>
       <w:pPr>
@@ -3228,11 +3119,11 @@
       <w:pPr>
         <w:pStyle w:val="Heading2"/>
       </w:pPr>
-      <w:bookmarkStart w:id="12" w:name="_Toc31749357"/>
+      <w:bookmarkStart w:id="9" w:name="_Toc31749357"/>
       <w:r>
         <w:t>Master Screens</w:t>
       </w:r>
-      <w:bookmarkEnd w:id="12"/>
+      <w:bookmarkEnd w:id="9"/>
     </w:p>
     <w:p>
       <w:pPr>
@@ -3246,11 +3137,11 @@
       <w:pPr>
         <w:pStyle w:val="Heading3"/>
       </w:pPr>
-      <w:bookmarkStart w:id="13" w:name="_Toc31749358"/>
+      <w:bookmarkStart w:id="10" w:name="_Toc31749358"/>
       <w:r>
         <w:t>List Page</w:t>
       </w:r>
-      <w:bookmarkEnd w:id="13"/>
+      <w:bookmarkEnd w:id="10"/>
     </w:p>
     <w:p>
       <w:pPr>
@@ -3332,12 +3223,12 @@
       <w:pPr>
         <w:pStyle w:val="Heading3"/>
       </w:pPr>
-      <w:bookmarkStart w:id="14" w:name="_Toc31749359"/>
+      <w:bookmarkStart w:id="11" w:name="_Toc31749359"/>
       <w:r>
         <w:lastRenderedPageBreak/>
         <w:t>Detail Page</w:t>
       </w:r>
-      <w:bookmarkEnd w:id="14"/>
+      <w:bookmarkEnd w:id="11"/>
     </w:p>
     <w:p>
       <w:r>
@@ -3565,101 +3456,698 @@
     </w:p>
     <w:p>
       <w:pPr>
+        <w:pStyle w:val="Heading1"/>
+      </w:pPr>
+      <w:r>
+        <w:lastRenderedPageBreak/>
+        <w:t>Technical Review</w:t>
+      </w:r>
+    </w:p>
+    <w:p>
+      <w:pPr>
         <w:ind w:left="432"/>
       </w:pPr>
-    </w:p>
-    <w:p>
-      <w:pPr>
-        <w:pStyle w:val="Heading3"/>
-        <w:numPr>
-          <w:ilvl w:val="0"/>
-          <w:numId w:val="0"/>
-        </w:numPr>
-        <w:ind w:left="720" w:hanging="720"/>
+      <w:r>
+        <w:t xml:space="preserve">This part of the document </w:t>
+      </w:r>
+      <w:proofErr w:type="gramStart"/>
+      <w:r>
+        <w:t>are</w:t>
+      </w:r>
+      <w:proofErr w:type="gramEnd"/>
+      <w:r>
+        <w:t xml:space="preserve"> describing how is the code working. </w:t>
+      </w:r>
+    </w:p>
+    <w:p>
+      <w:pPr>
+        <w:pStyle w:val="Heading2"/>
+      </w:pPr>
+      <w:r>
+        <w:t>Application Layout</w:t>
+      </w:r>
+    </w:p>
+    <w:tbl>
+      <w:tblPr>
+        <w:tblStyle w:val="TableGrid"/>
+        <w:tblW w:w="0" w:type="auto"/>
+        <w:tblInd w:w="432" w:type="dxa"/>
+        <w:tblLook w:val="04A0" w:firstRow="1" w:lastRow="0" w:firstColumn="1" w:lastColumn="0" w:noHBand="0" w:noVBand="1"/>
+      </w:tblPr>
+      <w:tblGrid>
+        <w:gridCol w:w="4356"/>
+        <w:gridCol w:w="5102"/>
+      </w:tblGrid>
+      <w:tr>
+        <w:tc>
+          <w:tcPr>
+            <w:tcW w:w="4356" w:type="dxa"/>
+          </w:tcPr>
+          <w:p>
+            <w:r>
+              <w:rPr>
+                <w:noProof/>
+              </w:rPr>
+              <w:drawing>
+                <wp:inline distT="0" distB="0" distL="0" distR="0" wp14:anchorId="3E696ADF" wp14:editId="4BA60913">
+                  <wp:extent cx="2388235" cy="1132840"/>
+                  <wp:effectExtent l="0" t="0" r="0" b="0"/>
+                  <wp:docPr id="9" name="Picture 9"/>
+                  <wp:cNvGraphicFramePr>
+                    <a:graphicFrameLocks xmlns:a="http://schemas.openxmlformats.org/drawingml/2006/main" noChangeAspect="1"/>
+                  </wp:cNvGraphicFramePr>
+                  <a:graphic xmlns:a="http://schemas.openxmlformats.org/drawingml/2006/main">
+                    <a:graphicData uri="http://schemas.openxmlformats.org/drawingml/2006/picture">
+                      <pic:pic xmlns:pic="http://schemas.openxmlformats.org/drawingml/2006/picture">
+                        <pic:nvPicPr>
+                          <pic:cNvPr id="0" name="Picture 9"/>
+                          <pic:cNvPicPr>
+                            <a:picLocks noChangeAspect="1" noChangeArrowheads="1"/>
+                          </pic:cNvPicPr>
+                        </pic:nvPicPr>
+                        <pic:blipFill>
+                          <a:blip r:embed="rId20">
+                            <a:extLst>
+                              <a:ext uri="{28A0092B-C50C-407E-A947-70E740481C1C}">
+                                <a14:useLocalDpi xmlns:a14="http://schemas.microsoft.com/office/drawing/2010/main" val="0"/>
+                              </a:ext>
+                            </a:extLst>
+                          </a:blip>
+                          <a:srcRect/>
+                          <a:stretch>
+                            <a:fillRect/>
+                          </a:stretch>
+                        </pic:blipFill>
+                        <pic:spPr bwMode="auto">
+                          <a:xfrm>
+                            <a:off x="0" y="0"/>
+                            <a:ext cx="2388235" cy="1132840"/>
+                          </a:xfrm>
+                          <a:prstGeom prst="rect">
+                            <a:avLst/>
+                          </a:prstGeom>
+                          <a:noFill/>
+                          <a:ln>
+                            <a:noFill/>
+                          </a:ln>
+                        </pic:spPr>
+                      </pic:pic>
+                    </a:graphicData>
+                  </a:graphic>
+                </wp:inline>
+              </w:drawing>
+            </w:r>
+          </w:p>
+        </w:tc>
+        <w:tc>
+          <w:tcPr>
+            <w:tcW w:w="5102" w:type="dxa"/>
+          </w:tcPr>
+          <w:p>
+            <w:proofErr w:type="gramStart"/>
+            <w:r>
+              <w:t>Firstly</w:t>
+            </w:r>
+            <w:proofErr w:type="gramEnd"/>
+            <w:r>
+              <w:t xml:space="preserve"> I want to describe solution and projects. The solution has five different </w:t>
+            </w:r>
+            <w:proofErr w:type="gramStart"/>
+            <w:r>
+              <w:t>project</w:t>
+            </w:r>
+            <w:proofErr w:type="gramEnd"/>
+            <w:r>
+              <w:t>. That’s are;</w:t>
+            </w:r>
+          </w:p>
+          <w:p>
+            <w:pPr>
+              <w:pStyle w:val="ListParagraph"/>
+              <w:numPr>
+                <w:ilvl w:val="0"/>
+                <w:numId w:val="8"/>
+              </w:numPr>
+            </w:pPr>
+            <w:r>
+              <w:rPr>
+                <w:b/>
+                <w:bCs/>
+              </w:rPr>
+              <w:t>Core:</w:t>
+            </w:r>
+            <w:r>
+              <w:t xml:space="preserve"> </w:t>
+            </w:r>
+            <w:proofErr w:type="gramStart"/>
+            <w:r>
+              <w:t>Its</w:t>
+            </w:r>
+            <w:proofErr w:type="gramEnd"/>
+            <w:r>
+              <w:t xml:space="preserve"> contains some useful classes to use entire solution.</w:t>
+            </w:r>
+          </w:p>
+          <w:p>
+            <w:pPr>
+              <w:pStyle w:val="ListParagraph"/>
+              <w:numPr>
+                <w:ilvl w:val="0"/>
+                <w:numId w:val="8"/>
+              </w:numPr>
+            </w:pPr>
+            <w:r>
+              <w:rPr>
+                <w:b/>
+                <w:bCs/>
+              </w:rPr>
+              <w:t>Data:</w:t>
+            </w:r>
+            <w:r>
+              <w:t xml:space="preserve"> the database logic are located into this project.</w:t>
+            </w:r>
+          </w:p>
+          <w:p>
+            <w:pPr>
+              <w:pStyle w:val="ListParagraph"/>
+              <w:numPr>
+                <w:ilvl w:val="0"/>
+                <w:numId w:val="8"/>
+              </w:numPr>
+            </w:pPr>
+            <w:r>
+              <w:rPr>
+                <w:b/>
+                <w:bCs/>
+              </w:rPr>
+              <w:t>Desktop:</w:t>
+            </w:r>
+            <w:r>
+              <w:t xml:space="preserve"> The main project of the solution, WPF application is this project.</w:t>
+            </w:r>
+          </w:p>
+          <w:p>
+            <w:pPr>
+              <w:pStyle w:val="ListParagraph"/>
+              <w:numPr>
+                <w:ilvl w:val="0"/>
+                <w:numId w:val="8"/>
+              </w:numPr>
+            </w:pPr>
+            <w:r>
+              <w:rPr>
+                <w:b/>
+                <w:bCs/>
+              </w:rPr>
+              <w:t>Domain:</w:t>
+            </w:r>
+            <w:r>
+              <w:t xml:space="preserve"> database </w:t>
+            </w:r>
+            <w:proofErr w:type="gramStart"/>
+            <w:r>
+              <w:t>tables(</w:t>
+            </w:r>
+            <w:proofErr w:type="gramEnd"/>
+            <w:r>
+              <w:t>poco classes) are located into this project.</w:t>
+            </w:r>
+          </w:p>
+          <w:p>
+            <w:pPr>
+              <w:pStyle w:val="ListParagraph"/>
+              <w:numPr>
+                <w:ilvl w:val="0"/>
+                <w:numId w:val="8"/>
+              </w:numPr>
+            </w:pPr>
+            <w:r>
+              <w:rPr>
+                <w:b/>
+                <w:bCs/>
+              </w:rPr>
+              <w:t>UI:</w:t>
+            </w:r>
+            <w:r>
+              <w:t xml:space="preserve"> That project added to store custom </w:t>
+            </w:r>
+            <w:proofErr w:type="spellStart"/>
+            <w:r>
+              <w:t>UserControls</w:t>
+            </w:r>
+            <w:proofErr w:type="spellEnd"/>
+            <w:r>
+              <w:t>, like custom grid component.</w:t>
+            </w:r>
+            <w:r>
+              <w:t xml:space="preserve"> It can useable,</w:t>
+            </w:r>
+            <w:r>
+              <w:t xml:space="preserve"> </w:t>
+            </w:r>
+            <w:r>
+              <w:t>b</w:t>
+            </w:r>
+            <w:r>
+              <w:t xml:space="preserve">ut it is not used. </w:t>
+            </w:r>
+          </w:p>
+        </w:tc>
+      </w:tr>
+      <w:tr>
+        <w:tc>
+          <w:tcPr>
+            <w:tcW w:w="4356" w:type="dxa"/>
+          </w:tcPr>
+          <w:p>
+            <w:r>
+              <w:rPr>
+                <w:noProof/>
+              </w:rPr>
+              <w:drawing>
+                <wp:inline distT="0" distB="0" distL="0" distR="0" wp14:anchorId="4F5EA496" wp14:editId="58038759">
+                  <wp:extent cx="2012950" cy="3077845"/>
+                  <wp:effectExtent l="0" t="0" r="6350" b="8255"/>
+                  <wp:docPr id="10" name="Picture 10"/>
+                  <wp:cNvGraphicFramePr>
+                    <a:graphicFrameLocks xmlns:a="http://schemas.openxmlformats.org/drawingml/2006/main" noChangeAspect="1"/>
+                  </wp:cNvGraphicFramePr>
+                  <a:graphic xmlns:a="http://schemas.openxmlformats.org/drawingml/2006/main">
+                    <a:graphicData uri="http://schemas.openxmlformats.org/drawingml/2006/picture">
+                      <pic:pic xmlns:pic="http://schemas.openxmlformats.org/drawingml/2006/picture">
+                        <pic:nvPicPr>
+                          <pic:cNvPr id="0" name="Picture 11"/>
+                          <pic:cNvPicPr>
+                            <a:picLocks noChangeAspect="1" noChangeArrowheads="1"/>
+                          </pic:cNvPicPr>
+                        </pic:nvPicPr>
+                        <pic:blipFill>
+                          <a:blip r:embed="rId21">
+                            <a:extLst>
+                              <a:ext uri="{28A0092B-C50C-407E-A947-70E740481C1C}">
+                                <a14:useLocalDpi xmlns:a14="http://schemas.microsoft.com/office/drawing/2010/main" val="0"/>
+                              </a:ext>
+                            </a:extLst>
+                          </a:blip>
+                          <a:srcRect/>
+                          <a:stretch>
+                            <a:fillRect/>
+                          </a:stretch>
+                        </pic:blipFill>
+                        <pic:spPr bwMode="auto">
+                          <a:xfrm>
+                            <a:off x="0" y="0"/>
+                            <a:ext cx="2012950" cy="3077845"/>
+                          </a:xfrm>
+                          <a:prstGeom prst="rect">
+                            <a:avLst/>
+                          </a:prstGeom>
+                          <a:noFill/>
+                          <a:ln>
+                            <a:noFill/>
+                          </a:ln>
+                        </pic:spPr>
+                      </pic:pic>
+                    </a:graphicData>
+                  </a:graphic>
+                </wp:inline>
+              </w:drawing>
+            </w:r>
+          </w:p>
+        </w:tc>
+        <w:tc>
+          <w:tcPr>
+            <w:tcW w:w="5102" w:type="dxa"/>
+          </w:tcPr>
+          <w:p>
+            <w:bookmarkStart w:id="12" w:name="_GoBack"/>
+            <w:bookmarkEnd w:id="12"/>
+          </w:p>
+        </w:tc>
+      </w:tr>
+      <w:tr>
+        <w:tc>
+          <w:tcPr>
+            <w:tcW w:w="4356" w:type="dxa"/>
+          </w:tcPr>
+          <w:p>
+            <w:r>
+              <w:rPr>
+                <w:noProof/>
+              </w:rPr>
+              <w:lastRenderedPageBreak/>
+              <w:drawing>
+                <wp:inline distT="0" distB="0" distL="0" distR="0" wp14:anchorId="0CF60896" wp14:editId="7F59F25E">
+                  <wp:extent cx="2620645" cy="6202680"/>
+                  <wp:effectExtent l="0" t="0" r="8255" b="7620"/>
+                  <wp:docPr id="11" name="Picture 11"/>
+                  <wp:cNvGraphicFramePr>
+                    <a:graphicFrameLocks xmlns:a="http://schemas.openxmlformats.org/drawingml/2006/main" noChangeAspect="1"/>
+                  </wp:cNvGraphicFramePr>
+                  <a:graphic xmlns:a="http://schemas.openxmlformats.org/drawingml/2006/main">
+                    <a:graphicData uri="http://schemas.openxmlformats.org/drawingml/2006/picture">
+                      <pic:pic xmlns:pic="http://schemas.openxmlformats.org/drawingml/2006/picture">
+                        <pic:nvPicPr>
+                          <pic:cNvPr id="0" name="Picture 13"/>
+                          <pic:cNvPicPr>
+                            <a:picLocks noChangeAspect="1" noChangeArrowheads="1"/>
+                          </pic:cNvPicPr>
+                        </pic:nvPicPr>
+                        <pic:blipFill>
+                          <a:blip r:embed="rId22">
+                            <a:extLst>
+                              <a:ext uri="{28A0092B-C50C-407E-A947-70E740481C1C}">
+                                <a14:useLocalDpi xmlns:a14="http://schemas.microsoft.com/office/drawing/2010/main" val="0"/>
+                              </a:ext>
+                            </a:extLst>
+                          </a:blip>
+                          <a:srcRect/>
+                          <a:stretch>
+                            <a:fillRect/>
+                          </a:stretch>
+                        </pic:blipFill>
+                        <pic:spPr bwMode="auto">
+                          <a:xfrm>
+                            <a:off x="0" y="0"/>
+                            <a:ext cx="2620645" cy="6202680"/>
+                          </a:xfrm>
+                          <a:prstGeom prst="rect">
+                            <a:avLst/>
+                          </a:prstGeom>
+                          <a:noFill/>
+                          <a:ln>
+                            <a:noFill/>
+                          </a:ln>
+                        </pic:spPr>
+                      </pic:pic>
+                    </a:graphicData>
+                  </a:graphic>
+                </wp:inline>
+              </w:drawing>
+            </w:r>
+          </w:p>
+        </w:tc>
+        <w:tc>
+          <w:tcPr>
+            <w:tcW w:w="5102" w:type="dxa"/>
+          </w:tcPr>
+          <w:p/>
+        </w:tc>
+      </w:tr>
+      <w:tr>
+        <w:tc>
+          <w:tcPr>
+            <w:tcW w:w="4356" w:type="dxa"/>
+          </w:tcPr>
+          <w:p>
+            <w:r>
+              <w:rPr>
+                <w:noProof/>
+              </w:rPr>
+              <w:lastRenderedPageBreak/>
+              <w:drawing>
+                <wp:inline distT="0" distB="0" distL="0" distR="0" wp14:anchorId="5D36371F" wp14:editId="792A3283">
+                  <wp:extent cx="2238375" cy="6223635"/>
+                  <wp:effectExtent l="0" t="0" r="9525" b="5715"/>
+                  <wp:docPr id="12" name="Picture 12"/>
+                  <wp:cNvGraphicFramePr>
+                    <a:graphicFrameLocks xmlns:a="http://schemas.openxmlformats.org/drawingml/2006/main" noChangeAspect="1"/>
+                  </wp:cNvGraphicFramePr>
+                  <a:graphic xmlns:a="http://schemas.openxmlformats.org/drawingml/2006/main">
+                    <a:graphicData uri="http://schemas.openxmlformats.org/drawingml/2006/picture">
+                      <pic:pic xmlns:pic="http://schemas.openxmlformats.org/drawingml/2006/picture">
+                        <pic:nvPicPr>
+                          <pic:cNvPr id="0" name="Picture 15"/>
+                          <pic:cNvPicPr>
+                            <a:picLocks noChangeAspect="1" noChangeArrowheads="1"/>
+                          </pic:cNvPicPr>
+                        </pic:nvPicPr>
+                        <pic:blipFill>
+                          <a:blip r:embed="rId23">
+                            <a:extLst>
+                              <a:ext uri="{28A0092B-C50C-407E-A947-70E740481C1C}">
+                                <a14:useLocalDpi xmlns:a14="http://schemas.microsoft.com/office/drawing/2010/main" val="0"/>
+                              </a:ext>
+                            </a:extLst>
+                          </a:blip>
+                          <a:srcRect/>
+                          <a:stretch>
+                            <a:fillRect/>
+                          </a:stretch>
+                        </pic:blipFill>
+                        <pic:spPr bwMode="auto">
+                          <a:xfrm>
+                            <a:off x="0" y="0"/>
+                            <a:ext cx="2238375" cy="6223635"/>
+                          </a:xfrm>
+                          <a:prstGeom prst="rect">
+                            <a:avLst/>
+                          </a:prstGeom>
+                          <a:noFill/>
+                          <a:ln>
+                            <a:noFill/>
+                          </a:ln>
+                        </pic:spPr>
+                      </pic:pic>
+                    </a:graphicData>
+                  </a:graphic>
+                </wp:inline>
+              </w:drawing>
+            </w:r>
+          </w:p>
+        </w:tc>
+        <w:tc>
+          <w:tcPr>
+            <w:tcW w:w="5102" w:type="dxa"/>
+          </w:tcPr>
+          <w:p/>
+        </w:tc>
+      </w:tr>
+      <w:tr>
+        <w:tc>
+          <w:tcPr>
+            <w:tcW w:w="4356" w:type="dxa"/>
+          </w:tcPr>
+          <w:p>
+            <w:r>
+              <w:rPr>
+                <w:noProof/>
+              </w:rPr>
+              <w:lastRenderedPageBreak/>
+              <w:drawing>
+                <wp:inline distT="0" distB="0" distL="0" distR="0" wp14:anchorId="7F96797B" wp14:editId="58A251B0">
+                  <wp:extent cx="1781175" cy="2552065"/>
+                  <wp:effectExtent l="0" t="0" r="9525" b="635"/>
+                  <wp:docPr id="13" name="Picture 13"/>
+                  <wp:cNvGraphicFramePr>
+                    <a:graphicFrameLocks xmlns:a="http://schemas.openxmlformats.org/drawingml/2006/main" noChangeAspect="1"/>
+                  </wp:cNvGraphicFramePr>
+                  <a:graphic xmlns:a="http://schemas.openxmlformats.org/drawingml/2006/main">
+                    <a:graphicData uri="http://schemas.openxmlformats.org/drawingml/2006/picture">
+                      <pic:pic xmlns:pic="http://schemas.openxmlformats.org/drawingml/2006/picture">
+                        <pic:nvPicPr>
+                          <pic:cNvPr id="0" name="Picture 17"/>
+                          <pic:cNvPicPr>
+                            <a:picLocks noChangeAspect="1" noChangeArrowheads="1"/>
+                          </pic:cNvPicPr>
+                        </pic:nvPicPr>
+                        <pic:blipFill>
+                          <a:blip r:embed="rId24">
+                            <a:extLst>
+                              <a:ext uri="{28A0092B-C50C-407E-A947-70E740481C1C}">
+                                <a14:useLocalDpi xmlns:a14="http://schemas.microsoft.com/office/drawing/2010/main" val="0"/>
+                              </a:ext>
+                            </a:extLst>
+                          </a:blip>
+                          <a:srcRect/>
+                          <a:stretch>
+                            <a:fillRect/>
+                          </a:stretch>
+                        </pic:blipFill>
+                        <pic:spPr bwMode="auto">
+                          <a:xfrm>
+                            <a:off x="0" y="0"/>
+                            <a:ext cx="1781175" cy="2552065"/>
+                          </a:xfrm>
+                          <a:prstGeom prst="rect">
+                            <a:avLst/>
+                          </a:prstGeom>
+                          <a:noFill/>
+                          <a:ln>
+                            <a:noFill/>
+                          </a:ln>
+                        </pic:spPr>
+                      </pic:pic>
+                    </a:graphicData>
+                  </a:graphic>
+                </wp:inline>
+              </w:drawing>
+            </w:r>
+          </w:p>
+        </w:tc>
+        <w:tc>
+          <w:tcPr>
+            <w:tcW w:w="5102" w:type="dxa"/>
+          </w:tcPr>
+          <w:p/>
+        </w:tc>
+      </w:tr>
+      <w:tr>
+        <w:tc>
+          <w:tcPr>
+            <w:tcW w:w="4356" w:type="dxa"/>
+          </w:tcPr>
+          <w:p>
+            <w:r>
+              <w:rPr>
+                <w:noProof/>
+              </w:rPr>
+              <w:drawing>
+                <wp:inline distT="0" distB="0" distL="0" distR="0" wp14:anchorId="79789999" wp14:editId="4E0ACE95">
+                  <wp:extent cx="1951355" cy="2245360"/>
+                  <wp:effectExtent l="0" t="0" r="0" b="2540"/>
+                  <wp:docPr id="14" name="Picture 14"/>
+                  <wp:cNvGraphicFramePr>
+                    <a:graphicFrameLocks xmlns:a="http://schemas.openxmlformats.org/drawingml/2006/main" noChangeAspect="1"/>
+                  </wp:cNvGraphicFramePr>
+                  <a:graphic xmlns:a="http://schemas.openxmlformats.org/drawingml/2006/main">
+                    <a:graphicData uri="http://schemas.openxmlformats.org/drawingml/2006/picture">
+                      <pic:pic xmlns:pic="http://schemas.openxmlformats.org/drawingml/2006/picture">
+                        <pic:nvPicPr>
+                          <pic:cNvPr id="0" name="Picture 19"/>
+                          <pic:cNvPicPr>
+                            <a:picLocks noChangeAspect="1" noChangeArrowheads="1"/>
+                          </pic:cNvPicPr>
+                        </pic:nvPicPr>
+                        <pic:blipFill>
+                          <a:blip r:embed="rId25">
+                            <a:extLst>
+                              <a:ext uri="{28A0092B-C50C-407E-A947-70E740481C1C}">
+                                <a14:useLocalDpi xmlns:a14="http://schemas.microsoft.com/office/drawing/2010/main" val="0"/>
+                              </a:ext>
+                            </a:extLst>
+                          </a:blip>
+                          <a:srcRect/>
+                          <a:stretch>
+                            <a:fillRect/>
+                          </a:stretch>
+                        </pic:blipFill>
+                        <pic:spPr bwMode="auto">
+                          <a:xfrm>
+                            <a:off x="0" y="0"/>
+                            <a:ext cx="1951355" cy="2245360"/>
+                          </a:xfrm>
+                          <a:prstGeom prst="rect">
+                            <a:avLst/>
+                          </a:prstGeom>
+                          <a:noFill/>
+                          <a:ln>
+                            <a:noFill/>
+                          </a:ln>
+                        </pic:spPr>
+                      </pic:pic>
+                    </a:graphicData>
+                  </a:graphic>
+                </wp:inline>
+              </w:drawing>
+            </w:r>
+          </w:p>
+        </w:tc>
+        <w:tc>
+          <w:tcPr>
+            <w:tcW w:w="5102" w:type="dxa"/>
+          </w:tcPr>
+          <w:p/>
+        </w:tc>
+      </w:tr>
+    </w:tbl>
+    <w:p>
+      <w:pPr>
+        <w:ind w:left="432"/>
       </w:pPr>
     </w:p>
     <w:p>
       <w:pPr>
         <w:pStyle w:val="Heading1"/>
       </w:pPr>
-      <w:bookmarkStart w:id="15" w:name="_Toc31749360"/>
+      <w:bookmarkStart w:id="13" w:name="_Toc31749360"/>
       <w:r>
         <w:t xml:space="preserve">What I </w:t>
       </w:r>
       <w:r>
         <w:t>Skip</w:t>
       </w:r>
+      <w:bookmarkEnd w:id="13"/>
+    </w:p>
+    <w:p>
+      <w:pPr>
+        <w:ind w:left="432"/>
+      </w:pPr>
+      <w:r>
+        <w:t xml:space="preserve">I skipped some features to add the application. Because </w:t>
+      </w:r>
+      <w:r>
+        <w:t xml:space="preserve">these features </w:t>
+      </w:r>
+      <w:proofErr w:type="gramStart"/>
+      <w:r>
+        <w:t>makes</w:t>
+      </w:r>
+      <w:proofErr w:type="gramEnd"/>
+      <w:r>
+        <w:t xml:space="preserve"> the application more complex or to add them I need more time for implementation. </w:t>
+      </w:r>
+    </w:p>
+    <w:p>
+      <w:pPr>
+        <w:pStyle w:val="Heading2"/>
+      </w:pPr>
+      <w:bookmarkStart w:id="14" w:name="_Toc31749361"/>
+      <w:r>
+        <w:t>Form Validation</w:t>
+      </w:r>
+      <w:r>
+        <w:t xml:space="preserve"> &amp; Data Binding</w:t>
+      </w:r>
+      <w:bookmarkEnd w:id="14"/>
+    </w:p>
+    <w:p>
+      <w:pPr>
+        <w:ind w:left="432"/>
+      </w:pPr>
+      <w:r>
+        <w:t xml:space="preserve">WPF and NVVM design pattern supporting databinding and form validation. But </w:t>
+      </w:r>
+      <w:proofErr w:type="gramStart"/>
+      <w:r>
+        <w:t>its</w:t>
+      </w:r>
+      <w:proofErr w:type="gramEnd"/>
+      <w:r>
+        <w:t xml:space="preserve"> needs more XAML and C# codes to implement.</w:t>
+      </w:r>
+    </w:p>
+    <w:p>
+      <w:pPr>
+        <w:pStyle w:val="Heading2"/>
+      </w:pPr>
+      <w:bookmarkStart w:id="15" w:name="_Toc31749362"/>
+      <w:r>
+        <w:t xml:space="preserve">Multi </w:t>
+      </w:r>
+      <w:r>
+        <w:t>L</w:t>
+      </w:r>
+      <w:r>
+        <w:t xml:space="preserve">anguage </w:t>
+      </w:r>
+      <w:r>
+        <w:t>S</w:t>
+      </w:r>
+      <w:r>
+        <w:t>upport</w:t>
+      </w:r>
       <w:bookmarkEnd w:id="15"/>
-    </w:p>
-    <w:p>
-      <w:pPr>
-        <w:ind w:left="432"/>
-      </w:pPr>
-      <w:r>
-        <w:t xml:space="preserve">I skipped some features to add the application. Because </w:t>
-      </w:r>
-      <w:r>
-        <w:t xml:space="preserve">these features </w:t>
-      </w:r>
-      <w:proofErr w:type="gramStart"/>
-      <w:r>
-        <w:t>makes</w:t>
-      </w:r>
-      <w:proofErr w:type="gramEnd"/>
-      <w:r>
-        <w:t xml:space="preserve"> the application more complex or to add them I need more time for implementation. </w:t>
-      </w:r>
-    </w:p>
-    <w:p>
-      <w:pPr>
-        <w:pStyle w:val="Heading2"/>
-      </w:pPr>
-      <w:bookmarkStart w:id="16" w:name="_Toc31749361"/>
-      <w:r>
-        <w:t>Form Validation</w:t>
-      </w:r>
-      <w:r>
-        <w:t xml:space="preserve"> &amp; Data Binding</w:t>
-      </w:r>
-      <w:bookmarkEnd w:id="16"/>
-    </w:p>
-    <w:p>
-      <w:pPr>
-        <w:ind w:left="432"/>
-      </w:pPr>
-      <w:r>
-        <w:t xml:space="preserve">WPF and NVVM design pattern supporting databinding and form validation. But </w:t>
-      </w:r>
-      <w:proofErr w:type="gramStart"/>
-      <w:r>
-        <w:t>its</w:t>
-      </w:r>
-      <w:proofErr w:type="gramEnd"/>
-      <w:r>
-        <w:t xml:space="preserve"> needs more XAML and C# codes to implement.</w:t>
-      </w:r>
-    </w:p>
-    <w:p>
-      <w:pPr>
-        <w:pStyle w:val="Heading2"/>
-      </w:pPr>
-      <w:bookmarkStart w:id="17" w:name="_Toc31749362"/>
-      <w:r>
-        <w:t xml:space="preserve">Multi </w:t>
-      </w:r>
-      <w:r>
-        <w:t>L</w:t>
-      </w:r>
-      <w:r>
-        <w:t xml:space="preserve">anguage </w:t>
-      </w:r>
-      <w:r>
-        <w:t>S</w:t>
-      </w:r>
-      <w:r>
-        <w:t>upport</w:t>
-      </w:r>
-      <w:bookmarkEnd w:id="17"/>
     </w:p>
     <w:p>
       <w:pPr>
@@ -3691,8 +4179,9 @@
       <w:pPr>
         <w:pStyle w:val="Heading2"/>
       </w:pPr>
-      <w:bookmarkStart w:id="18" w:name="_Toc31749363"/>
-      <w:r>
+      <w:bookmarkStart w:id="16" w:name="_Toc31749363"/>
+      <w:r>
+        <w:lastRenderedPageBreak/>
         <w:t xml:space="preserve">Material Design </w:t>
       </w:r>
       <w:proofErr w:type="gramStart"/>
@@ -3703,7 +4192,7 @@
       <w:r>
         <w:t xml:space="preserve"> Everywhere</w:t>
       </w:r>
-      <w:bookmarkEnd w:id="18"/>
+      <w:bookmarkEnd w:id="16"/>
     </w:p>
     <w:p>
       <w:pPr>
@@ -3731,13 +4220,37 @@
     </w:p>
     <w:p>
       <w:pPr>
+        <w:pStyle w:val="Heading2"/>
+      </w:pPr>
+      <w:r>
+        <w:t>Better Entity Framework using</w:t>
+      </w:r>
+    </w:p>
+    <w:p>
+      <w:pPr>
+        <w:ind w:left="432"/>
+      </w:pPr>
+      <w:r>
+        <w:t xml:space="preserve">Using lazy loading, improvement for </w:t>
+      </w:r>
+      <w:proofErr w:type="spellStart"/>
+      <w:r>
+        <w:t>linq</w:t>
+      </w:r>
+      <w:proofErr w:type="spellEnd"/>
+      <w:r>
+        <w:t xml:space="preserve"> queries, additional mapping classes for poco classes.</w:t>
+      </w:r>
+    </w:p>
+    <w:p>
+      <w:pPr>
         <w:pStyle w:val="Heading1"/>
       </w:pPr>
-      <w:bookmarkStart w:id="19" w:name="_Toc31749364"/>
+      <w:bookmarkStart w:id="17" w:name="_Toc31749364"/>
       <w:r>
         <w:t>References</w:t>
       </w:r>
-      <w:bookmarkEnd w:id="19"/>
+      <w:bookmarkEnd w:id="17"/>
     </w:p>
     <w:p>
       <w:pPr>
@@ -3747,7 +4260,7 @@
           <w:numId w:val="7"/>
         </w:numPr>
       </w:pPr>
-      <w:hyperlink r:id="rId20" w:history="1">
+      <w:hyperlink r:id="rId26" w:history="1">
         <w:r>
           <w:rPr>
             <w:rStyle w:val="Hyperlink"/>
@@ -3772,7 +4285,7 @@
           <w:numId w:val="7"/>
         </w:numPr>
       </w:pPr>
-      <w:hyperlink r:id="rId21" w:history="1">
+      <w:hyperlink r:id="rId27" w:history="1">
         <w:r>
           <w:rPr>
             <w:rStyle w:val="Hyperlink"/>
@@ -3791,7 +4304,7 @@
           <w:numId w:val="7"/>
         </w:numPr>
       </w:pPr>
-      <w:hyperlink r:id="rId22" w:history="1">
+      <w:hyperlink r:id="rId28" w:history="1">
         <w:r>
           <w:rPr>
             <w:rStyle w:val="Hyperlink"/>
@@ -3828,7 +4341,7 @@
           <w:numId w:val="7"/>
         </w:numPr>
       </w:pPr>
-      <w:hyperlink r:id="rId23" w:history="1">
+      <w:hyperlink r:id="rId29" w:history="1">
         <w:r>
           <w:rPr>
             <w:rStyle w:val="Hyperlink"/>
@@ -3862,7 +4375,7 @@
           <w:numId w:val="7"/>
         </w:numPr>
       </w:pPr>
-      <w:hyperlink r:id="rId24" w:history="1">
+      <w:hyperlink r:id="rId30" w:history="1">
         <w:r>
           <w:rPr>
             <w:rStyle w:val="Hyperlink"/>
@@ -3880,8 +4393,8 @@
       </w:pPr>
     </w:p>
     <w:sectPr>
-      <w:headerReference w:type="default" r:id="rId25"/>
-      <w:footerReference w:type="default" r:id="rId26"/>
+      <w:headerReference w:type="default" r:id="rId31"/>
+      <w:footerReference w:type="default" r:id="rId32"/>
       <w:pgSz w:w="12240" w:h="15840"/>
       <w:pgMar w:top="1440" w:right="900" w:bottom="1440" w:left="1440" w:header="426" w:footer="250" w:gutter="0"/>
       <w:cols w:space="708"/>
@@ -4704,6 +5217,119 @@
     </w:lvl>
   </w:abstractNum>
   <w:abstractNum w:abstractNumId="5" w15:restartNumberingAfterBreak="0">
+    <w:nsid w:val="45CD1540"/>
+    <w:multiLevelType w:val="hybridMultilevel"/>
+    <w:tmpl w:val="C83C188E"/>
+    <w:lvl w:ilvl="0" w:tplc="04090001">
+      <w:start w:val="1"/>
+      <w:numFmt w:val="bullet"/>
+      <w:lvlText w:val=""/>
+      <w:lvlJc w:val="left"/>
+      <w:pPr>
+        <w:ind w:left="720" w:hanging="360"/>
+      </w:pPr>
+      <w:rPr>
+        <w:rFonts w:ascii="Symbol" w:hAnsi="Symbol" w:hint="default"/>
+      </w:rPr>
+    </w:lvl>
+    <w:lvl w:ilvl="1" w:tplc="04090003" w:tentative="1">
+      <w:start w:val="1"/>
+      <w:numFmt w:val="bullet"/>
+      <w:lvlText w:val="o"/>
+      <w:lvlJc w:val="left"/>
+      <w:pPr>
+        <w:ind w:left="1440" w:hanging="360"/>
+      </w:pPr>
+      <w:rPr>
+        <w:rFonts w:ascii="Courier New" w:hAnsi="Courier New" w:cs="Courier New" w:hint="default"/>
+      </w:rPr>
+    </w:lvl>
+    <w:lvl w:ilvl="2" w:tplc="04090005" w:tentative="1">
+      <w:start w:val="1"/>
+      <w:numFmt w:val="bullet"/>
+      <w:lvlText w:val=""/>
+      <w:lvlJc w:val="left"/>
+      <w:pPr>
+        <w:ind w:left="2160" w:hanging="360"/>
+      </w:pPr>
+      <w:rPr>
+        <w:rFonts w:ascii="Wingdings" w:hAnsi="Wingdings" w:hint="default"/>
+      </w:rPr>
+    </w:lvl>
+    <w:lvl w:ilvl="3" w:tplc="04090001" w:tentative="1">
+      <w:start w:val="1"/>
+      <w:numFmt w:val="bullet"/>
+      <w:lvlText w:val=""/>
+      <w:lvlJc w:val="left"/>
+      <w:pPr>
+        <w:ind w:left="2880" w:hanging="360"/>
+      </w:pPr>
+      <w:rPr>
+        <w:rFonts w:ascii="Symbol" w:hAnsi="Symbol" w:hint="default"/>
+      </w:rPr>
+    </w:lvl>
+    <w:lvl w:ilvl="4" w:tplc="04090003" w:tentative="1">
+      <w:start w:val="1"/>
+      <w:numFmt w:val="bullet"/>
+      <w:lvlText w:val="o"/>
+      <w:lvlJc w:val="left"/>
+      <w:pPr>
+        <w:ind w:left="3600" w:hanging="360"/>
+      </w:pPr>
+      <w:rPr>
+        <w:rFonts w:ascii="Courier New" w:hAnsi="Courier New" w:cs="Courier New" w:hint="default"/>
+      </w:rPr>
+    </w:lvl>
+    <w:lvl w:ilvl="5" w:tplc="04090005" w:tentative="1">
+      <w:start w:val="1"/>
+      <w:numFmt w:val="bullet"/>
+      <w:lvlText w:val=""/>
+      <w:lvlJc w:val="left"/>
+      <w:pPr>
+        <w:ind w:left="4320" w:hanging="360"/>
+      </w:pPr>
+      <w:rPr>
+        <w:rFonts w:ascii="Wingdings" w:hAnsi="Wingdings" w:hint="default"/>
+      </w:rPr>
+    </w:lvl>
+    <w:lvl w:ilvl="6" w:tplc="04090001" w:tentative="1">
+      <w:start w:val="1"/>
+      <w:numFmt w:val="bullet"/>
+      <w:lvlText w:val=""/>
+      <w:lvlJc w:val="left"/>
+      <w:pPr>
+        <w:ind w:left="5040" w:hanging="360"/>
+      </w:pPr>
+      <w:rPr>
+        <w:rFonts w:ascii="Symbol" w:hAnsi="Symbol" w:hint="default"/>
+      </w:rPr>
+    </w:lvl>
+    <w:lvl w:ilvl="7" w:tplc="04090003" w:tentative="1">
+      <w:start w:val="1"/>
+      <w:numFmt w:val="bullet"/>
+      <w:lvlText w:val="o"/>
+      <w:lvlJc w:val="left"/>
+      <w:pPr>
+        <w:ind w:left="5760" w:hanging="360"/>
+      </w:pPr>
+      <w:rPr>
+        <w:rFonts w:ascii="Courier New" w:hAnsi="Courier New" w:cs="Courier New" w:hint="default"/>
+      </w:rPr>
+    </w:lvl>
+    <w:lvl w:ilvl="8" w:tplc="04090005" w:tentative="1">
+      <w:start w:val="1"/>
+      <w:numFmt w:val="bullet"/>
+      <w:lvlText w:val=""/>
+      <w:lvlJc w:val="left"/>
+      <w:pPr>
+        <w:ind w:left="6480" w:hanging="360"/>
+      </w:pPr>
+      <w:rPr>
+        <w:rFonts w:ascii="Wingdings" w:hAnsi="Wingdings" w:hint="default"/>
+      </w:rPr>
+    </w:lvl>
+  </w:abstractNum>
+  <w:abstractNum w:abstractNumId="6" w15:restartNumberingAfterBreak="0">
     <w:nsid w:val="4D6B4F39"/>
     <w:multiLevelType w:val="hybridMultilevel"/>
     <w:tmpl w:val="F43ADF34"/>
@@ -4829,13 +5455,16 @@
     <w:abstractNumId w:val="3"/>
   </w:num>
   <w:num w:numId="5">
-    <w:abstractNumId w:val="5"/>
+    <w:abstractNumId w:val="6"/>
   </w:num>
   <w:num w:numId="6">
     <w:abstractNumId w:val="4"/>
   </w:num>
   <w:num w:numId="7">
     <w:abstractNumId w:val="1"/>
+  </w:num>
+  <w:num w:numId="8">
+    <w:abstractNumId w:val="5"/>
   </w:num>
 </w:numbering>
 </file>
@@ -6611,7 +7240,7 @@
 </file>
 
 <file path=customXml/itemProps5.xml><?xml version="1.0" encoding="utf-8"?>
-<ds:datastoreItem xmlns:ds="http://schemas.openxmlformats.org/officeDocument/2006/customXml" ds:itemID="{1171924E-ED86-47F6-90FF-073212E64EB6}">
+<ds:datastoreItem xmlns:ds="http://schemas.openxmlformats.org/officeDocument/2006/customXml" ds:itemID="{5FB80B43-EB27-4925-A2F2-AB5E14BFA97F}">
   <ds:schemaRefs>
     <ds:schemaRef ds:uri="http://schemas.openxmlformats.org/officeDocument/2006/bibliography"/>
   </ds:schemaRefs>

</xml_diff>